<commit_message>
How does this app look like
</commit_message>
<xml_diff>
--- a/MarvelMovies/How_does_this_app_look_MARVEL TRAILERS.docx
+++ b/MarvelMovies/How_does_this_app_look_MARVEL TRAILERS.docx
@@ -18,10 +18,104 @@
     </w:p>
     <w:p/>
     <w:p>
+      <w:pPr>
+        <w:spacing w:after="0"/>
+      </w:pPr>
+      <w:r>
+        <w:t>Dear Marvel Fans,</w:t>
+      </w:r>
+    </w:p>
+    <w:p>
+      <w:pPr>
+        <w:spacing w:after="0"/>
+      </w:pPr>
+      <w:r>
+        <w:br/>
+        <w:t>I am glad to inform you all, that from today; we will have a dedicated Android app for view our favorite Marvel videos, marvel comics, trailers, talks, reviews and everything related to Marvel.</w:t>
+      </w:r>
+      <w:r>
+        <w:br/>
+      </w:r>
+      <w:proofErr w:type="spellStart"/>
+      <w:r>
+        <w:t>Its</w:t>
+      </w:r>
+      <w:proofErr w:type="spellEnd"/>
+      <w:r>
+        <w:t xml:space="preserve"> purely Marvel Madness!</w:t>
+      </w:r>
+      <w:r>
+        <w:br/>
+        <w:t>You can scroll through videos, share the app with your friends.</w:t>
+      </w:r>
+      <w:r>
+        <w:br/>
+      </w:r>
+      <w:r>
+        <w:br/>
+        <w:t xml:space="preserve">You can also reach out to Admin asking to host your Marvel favorite video, and the request will be done at priority. This app is for the Marvel fans and you control its universe and not </w:t>
+      </w:r>
+      <w:proofErr w:type="spellStart"/>
+      <w:r>
+        <w:t>Thanos</w:t>
+      </w:r>
+      <w:proofErr w:type="spellEnd"/>
+      <w:r>
+        <w:t>. Yes, you heard it, you control the content of this app.</w:t>
+      </w:r>
+      <w:r>
+        <w:br/>
+      </w:r>
+      <w:r>
+        <w:br/>
+        <w:t xml:space="preserve">So, How does this app look -&gt; </w:t>
+      </w:r>
+      <w:hyperlink r:id="rId5" w:tooltip="Link: https://github.com/pradeep-charism/files-repo/blob/master/How_does_this_app_look_MARVEL_TRAILERS.pdf" w:history="1">
+        <w:r>
+          <w:rPr>
+            <w:rStyle w:val="Hyperlink"/>
+          </w:rPr>
+          <w:t>https://github.com/pradeep-charism/files-repo/blob/master/How_does_this_app_look_MARVEL_TRAILERS.pdf</w:t>
+        </w:r>
+      </w:hyperlink>
+      <w:r>
+        <w:br/>
+      </w:r>
+      <w:r>
+        <w:br/>
+        <w:t xml:space="preserve">Thank you, </w:t>
+      </w:r>
+    </w:p>
+    <w:p>
+      <w:pPr>
+        <w:spacing w:after="0"/>
+      </w:pPr>
+      <w:r>
+        <w:t xml:space="preserve">Yours faithfully, </w:t>
+      </w:r>
+    </w:p>
+    <w:p>
+      <w:pPr>
+        <w:spacing w:after="0"/>
+      </w:pPr>
+      <w:r>
+        <w:t>Marvel Trailers.</w:t>
+      </w:r>
+    </w:p>
+    <w:p/>
+    <w:p>
+      <w:r>
+        <w:t>P.S Below pages for screenshots</w:t>
+      </w:r>
+      <w:bookmarkStart w:id="0" w:name="_GoBack"/>
+      <w:bookmarkEnd w:id="0"/>
+    </w:p>
+    <w:p>
       <w:r>
         <w:rPr>
           <w:noProof/>
         </w:rPr>
+        <w:lastRenderedPageBreak/>
         <w:drawing>
           <wp:inline distT="0" distB="0" distL="0" distR="0" wp14:anchorId="0413733D" wp14:editId="4CB59E9B">
             <wp:extent cx="2383783" cy="4767565"/>
@@ -38,7 +132,7 @@
                     <pic:cNvPicPr/>
                   </pic:nvPicPr>
                   <pic:blipFill>
-                    <a:blip r:embed="rId5"/>
+                    <a:blip r:embed="rId6"/>
                     <a:stretch>
                       <a:fillRect/>
                     </a:stretch>
@@ -59,12 +153,7 @@
         </w:drawing>
       </w:r>
       <w:r>
-        <w:t xml:space="preserve">                       </w:t>
-      </w:r>
-      <w:bookmarkStart w:id="0" w:name="_GoBack"/>
-      <w:bookmarkEnd w:id="0"/>
-      <w:r>
-        <w:t xml:space="preserve">          </w:t>
+        <w:t xml:space="preserve">                                 </w:t>
       </w:r>
       <w:r>
         <w:rPr>
@@ -86,7 +175,7 @@
                     <pic:cNvPicPr/>
                   </pic:nvPicPr>
                   <pic:blipFill>
-                    <a:blip r:embed="rId6"/>
+                    <a:blip r:embed="rId7"/>
                     <a:stretch>
                       <a:fillRect/>
                     </a:stretch>
@@ -156,7 +245,7 @@
                     <pic:cNvPicPr/>
                   </pic:nvPicPr>
                   <pic:blipFill>
-                    <a:blip r:embed="rId7"/>
+                    <a:blip r:embed="rId8"/>
                     <a:stretch>
                       <a:fillRect/>
                     </a:stretch>
@@ -199,7 +288,7 @@
                     <pic:cNvPicPr/>
                   </pic:nvPicPr>
                   <pic:blipFill>
-                    <a:blip r:embed="rId8"/>
+                    <a:blip r:embed="rId9"/>
                     <a:stretch>
                       <a:fillRect/>
                     </a:stretch>
@@ -268,7 +357,7 @@
                     <pic:cNvPicPr/>
                   </pic:nvPicPr>
                   <pic:blipFill>
-                    <a:blip r:embed="rId9"/>
+                    <a:blip r:embed="rId10"/>
                     <a:stretch>
                       <a:fillRect/>
                     </a:stretch>
@@ -533,6 +622,7 @@
     <w:lsdException w:name="HTML Sample" w:semiHidden="1" w:unhideWhenUsed="1"/>
     <w:lsdException w:name="HTML Typewriter" w:semiHidden="1" w:unhideWhenUsed="1"/>
     <w:lsdException w:name="HTML Variable" w:semiHidden="1" w:unhideWhenUsed="1"/>
+    <w:lsdException w:name="Normal Table" w:semiHidden="1" w:unhideWhenUsed="1"/>
     <w:lsdException w:name="annotation subject" w:semiHidden="1" w:unhideWhenUsed="1"/>
     <w:lsdException w:name="No List" w:semiHidden="1" w:unhideWhenUsed="1"/>
     <w:lsdException w:name="Outline List 1" w:semiHidden="1" w:unhideWhenUsed="1"/>
@@ -579,8 +669,10 @@
     <w:lsdException w:name="Table Subtle 2" w:semiHidden="1" w:unhideWhenUsed="1"/>
     <w:lsdException w:name="Table Web 1" w:semiHidden="1" w:unhideWhenUsed="1"/>
     <w:lsdException w:name="Table Web 2" w:semiHidden="1" w:unhideWhenUsed="1"/>
+    <w:lsdException w:name="Table Web 3" w:semiHidden="1" w:unhideWhenUsed="1"/>
     <w:lsdException w:name="Balloon Text" w:semiHidden="1" w:unhideWhenUsed="1"/>
     <w:lsdException w:name="Table Grid" w:uiPriority="39"/>
+    <w:lsdException w:name="Table Theme" w:semiHidden="1" w:unhideWhenUsed="1"/>
     <w:lsdException w:name="Placeholder Text" w:semiHidden="1"/>
     <w:lsdException w:name="No Spacing" w:uiPriority="1" w:qFormat="1"/>
     <w:lsdException w:name="Light Shading" w:uiPriority="60"/>
@@ -908,6 +1000,18 @@
       <w:contextualSpacing/>
     </w:pPr>
   </w:style>
+  <w:style w:type="character" w:styleId="Hyperlink">
+    <w:name w:val="Hyperlink"/>
+    <w:basedOn w:val="DefaultParagraphFont"/>
+    <w:uiPriority w:val="99"/>
+    <w:semiHidden/>
+    <w:unhideWhenUsed/>
+    <w:rsid w:val="00154B01"/>
+    <w:rPr>
+      <w:color w:val="0000FF"/>
+      <w:u w:val="single"/>
+    </w:rPr>
+  </w:style>
 </w:styles>
 </file>
 

</xml_diff>